<commit_message>
update lane number in writeup_final
</commit_message>
<xml_diff>
--- a/writeup_final.docx
+++ b/writeup_final.docx
@@ -804,7 +804,69 @@
           <w:sz w:val="24"/>
           <w:szCs w:val="24"/>
         </w:rPr>
-        <w:t xml:space="preserve">In find_lane_lines.py lines 58-59, I use cv2.warpPerspective() </w:t>
+        <w:t xml:space="preserve">In find_lane_lines.py lines </w:t>
+      </w:r>
+      <w:r>
+        <w:rPr>
+          <w:rFonts w:hint="default" w:ascii="Times New Roman" w:hAnsi="Times New Roman" w:cs="Times New Roman"/>
+          <w:b w:val="0"/>
+          <w:bCs/>
+          <w:i w:val="0"/>
+          <w:caps w:val="0"/>
+          <w:smallCaps w:val="0"/>
+          <w:color w:val="auto"/>
+          <w:spacing w:val="0"/>
+          <w:sz w:val="24"/>
+          <w:szCs w:val="24"/>
+          <w:lang w:val="en"/>
+        </w:rPr>
+        <w:t>60</w:t>
+      </w:r>
+      <w:r>
+        <w:rPr>
+          <w:rFonts w:hint="default" w:ascii="Times New Roman" w:hAnsi="Times New Roman" w:cs="Times New Roman"/>
+          <w:b w:val="0"/>
+          <w:bCs/>
+          <w:i w:val="0"/>
+          <w:caps w:val="0"/>
+          <w:smallCaps w:val="0"/>
+          <w:color w:val="auto"/>
+          <w:spacing w:val="0"/>
+          <w:sz w:val="24"/>
+          <w:szCs w:val="24"/>
+        </w:rPr>
+        <w:t>-</w:t>
+      </w:r>
+      <w:r>
+        <w:rPr>
+          <w:rFonts w:hint="default" w:ascii="Times New Roman" w:hAnsi="Times New Roman" w:cs="Times New Roman"/>
+          <w:b w:val="0"/>
+          <w:bCs/>
+          <w:i w:val="0"/>
+          <w:caps w:val="0"/>
+          <w:smallCaps w:val="0"/>
+          <w:color w:val="auto"/>
+          <w:spacing w:val="0"/>
+          <w:sz w:val="24"/>
+          <w:szCs w:val="24"/>
+          <w:lang w:val="en"/>
+        </w:rPr>
+        <w:t>61</w:t>
+      </w:r>
+      <w:r>
+        <w:rPr>
+          <w:rFonts w:hint="default" w:ascii="Times New Roman" w:hAnsi="Times New Roman" w:cs="Times New Roman"/>
+          <w:b w:val="0"/>
+          <w:bCs/>
+          <w:i w:val="0"/>
+          <w:caps w:val="0"/>
+          <w:smallCaps w:val="0"/>
+          <w:color w:val="auto"/>
+          <w:spacing w:val="0"/>
+          <w:sz w:val="24"/>
+          <w:szCs w:val="24"/>
+        </w:rPr>
+        <w:t xml:space="preserve">, I use cv2.warpPerspective() </w:t>
       </w:r>
       <w:r>
         <w:rPr>
@@ -1286,7 +1348,69 @@
           <w:sz w:val="24"/>
           <w:szCs w:val="24"/>
         </w:rPr>
-        <w:t>In find_lane_lines.py lines 200 to 231,  I fit a polynomial to the pixels on the line.</w:t>
+        <w:t>In find_lane_lines.py lines 20</w:t>
+      </w:r>
+      <w:r>
+        <w:rPr>
+          <w:rFonts w:hint="default" w:ascii="Times New Roman" w:hAnsi="Times New Roman" w:cs="Times New Roman"/>
+          <w:b w:val="0"/>
+          <w:bCs/>
+          <w:i w:val="0"/>
+          <w:caps w:val="0"/>
+          <w:smallCaps w:val="0"/>
+          <w:color w:val="auto"/>
+          <w:spacing w:val="0"/>
+          <w:sz w:val="24"/>
+          <w:szCs w:val="24"/>
+          <w:lang w:val="en"/>
+        </w:rPr>
+        <w:t>2</w:t>
+      </w:r>
+      <w:r>
+        <w:rPr>
+          <w:rFonts w:hint="default" w:ascii="Times New Roman" w:hAnsi="Times New Roman" w:cs="Times New Roman"/>
+          <w:b w:val="0"/>
+          <w:bCs/>
+          <w:i w:val="0"/>
+          <w:caps w:val="0"/>
+          <w:smallCaps w:val="0"/>
+          <w:color w:val="auto"/>
+          <w:spacing w:val="0"/>
+          <w:sz w:val="24"/>
+          <w:szCs w:val="24"/>
+        </w:rPr>
+        <w:t xml:space="preserve"> to 2</w:t>
+      </w:r>
+      <w:r>
+        <w:rPr>
+          <w:rFonts w:hint="default" w:ascii="Times New Roman" w:hAnsi="Times New Roman" w:cs="Times New Roman"/>
+          <w:b w:val="0"/>
+          <w:bCs/>
+          <w:i w:val="0"/>
+          <w:caps w:val="0"/>
+          <w:smallCaps w:val="0"/>
+          <w:color w:val="auto"/>
+          <w:spacing w:val="0"/>
+          <w:sz w:val="24"/>
+          <w:szCs w:val="24"/>
+          <w:lang w:val="en"/>
+        </w:rPr>
+        <w:t>25</w:t>
+      </w:r>
+      <w:r>
+        <w:rPr>
+          <w:rFonts w:hint="default" w:ascii="Times New Roman" w:hAnsi="Times New Roman" w:cs="Times New Roman"/>
+          <w:b w:val="0"/>
+          <w:bCs/>
+          <w:i w:val="0"/>
+          <w:caps w:val="0"/>
+          <w:smallCaps w:val="0"/>
+          <w:color w:val="auto"/>
+          <w:spacing w:val="0"/>
+          <w:sz w:val="24"/>
+          <w:szCs w:val="24"/>
+        </w:rPr>
+        <w:t>,  I fit a polynomial to the pixels on the line.</w:t>
       </w:r>
     </w:p>
     <w:p>
@@ -1738,24 +1862,88 @@
           <w:sz w:val="24"/>
           <w:szCs w:val="24"/>
         </w:rPr>
-        <w:t>Lines 348 to 371 in find_lane_lines.py. Specifically how I did it was to convert the pixels into real distances, and then use a calculus formula to find the lane curvature.</w:t>
-      </w:r>
-    </w:p>
-    <w:p>
-      <w:pPr>
-        <w:rPr>
-          <w:rFonts w:hint="default" w:ascii="Times New Roman" w:hAnsi="Times New Roman" w:cs="Times New Roman"/>
-          <w:b/>
-          <w:bCs/>
-          <w:i w:val="0"/>
-          <w:caps w:val="0"/>
-          <w:smallCaps w:val="0"/>
-          <w:color w:val="auto"/>
-          <w:spacing w:val="0"/>
-          <w:sz w:val="24"/>
-          <w:szCs w:val="24"/>
-        </w:rPr>
-      </w:pPr>
+        <w:t>Lines 34</w:t>
+      </w:r>
+      <w:r>
+        <w:rPr>
+          <w:rFonts w:hint="default" w:ascii="Times New Roman" w:hAnsi="Times New Roman" w:cs="Times New Roman"/>
+          <w:b w:val="0"/>
+          <w:bCs/>
+          <w:i w:val="0"/>
+          <w:caps w:val="0"/>
+          <w:smallCaps w:val="0"/>
+          <w:color w:val="auto"/>
+          <w:spacing w:val="0"/>
+          <w:sz w:val="24"/>
+          <w:szCs w:val="24"/>
+          <w:lang w:val="en"/>
+        </w:rPr>
+        <w:t>7</w:t>
+      </w:r>
+      <w:r>
+        <w:rPr>
+          <w:rFonts w:hint="default" w:ascii="Times New Roman" w:hAnsi="Times New Roman" w:cs="Times New Roman"/>
+          <w:b w:val="0"/>
+          <w:bCs/>
+          <w:i w:val="0"/>
+          <w:caps w:val="0"/>
+          <w:smallCaps w:val="0"/>
+          <w:color w:val="auto"/>
+          <w:spacing w:val="0"/>
+          <w:sz w:val="24"/>
+          <w:szCs w:val="24"/>
+        </w:rPr>
+        <w:t xml:space="preserve"> to 3</w:t>
+      </w:r>
+      <w:r>
+        <w:rPr>
+          <w:rFonts w:hint="default" w:ascii="Times New Roman" w:hAnsi="Times New Roman" w:cs="Times New Roman"/>
+          <w:b w:val="0"/>
+          <w:bCs/>
+          <w:i w:val="0"/>
+          <w:caps w:val="0"/>
+          <w:smallCaps w:val="0"/>
+          <w:color w:val="auto"/>
+          <w:spacing w:val="0"/>
+          <w:sz w:val="24"/>
+          <w:szCs w:val="24"/>
+          <w:lang w:val="en"/>
+        </w:rPr>
+        <w:t>70</w:t>
+      </w:r>
+      <w:r>
+        <w:rPr>
+          <w:rFonts w:hint="default" w:ascii="Times New Roman" w:hAnsi="Times New Roman" w:cs="Times New Roman"/>
+          <w:b w:val="0"/>
+          <w:bCs/>
+          <w:i w:val="0"/>
+          <w:caps w:val="0"/>
+          <w:smallCaps w:val="0"/>
+          <w:color w:val="auto"/>
+          <w:spacing w:val="0"/>
+          <w:sz w:val="24"/>
+          <w:szCs w:val="24"/>
+        </w:rPr>
+        <w:t xml:space="preserve"> in find_lane_lines.py. Specifically how I did it was to convert the pixels into real distances, and then use a calculus formula to find the lane curvature.</w:t>
+      </w:r>
+    </w:p>
+    <w:p>
+      <w:pPr>
+        <w:rPr>
+          <w:rFonts w:hint="default" w:ascii="Times New Roman" w:hAnsi="Times New Roman" w:cs="Times New Roman"/>
+          <w:b/>
+          <w:bCs/>
+          <w:i w:val="0"/>
+          <w:caps w:val="0"/>
+          <w:smallCaps w:val="0"/>
+          <w:color w:val="auto"/>
+          <w:spacing w:val="0"/>
+          <w:sz w:val="24"/>
+          <w:szCs w:val="24"/>
+        </w:rPr>
+      </w:pPr>
+      <w:bookmarkStart w:id="0" w:name="_GoBack"/>
+      <w:bookmarkEnd w:id="0"/>
     </w:p>
     <w:p>
       <w:pPr>
@@ -1847,8 +2035,6 @@
           </wp:inline>
         </w:drawing>
       </w:r>
-      <w:bookmarkStart w:id="0" w:name="_GoBack"/>
-      <w:bookmarkEnd w:id="0"/>
     </w:p>
     <w:p>
       <w:pPr>

</xml_diff>